<commit_message>
Updates to lesson 4 and its circuits
</commit_message>
<xml_diff>
--- a/Lesson 4/Eagle Tutorial.docx
+++ b/Lesson 4/Eagle Tutorial.docx
@@ -48,15 +48,13 @@
       <w:r>
         <w:t xml:space="preserve">Discussion </w:t>
       </w:r>
-      <w:bookmarkStart w:id="0" w:name="_GoBack"/>
+      <w:r>
+        <w:t>Overview</w:t>
+      </w:r>
+    </w:p>
+    <w:p>
+      <w:bookmarkStart w:id="0" w:name="_8ir77k78xce1" w:colFirst="0" w:colLast="0"/>
       <w:bookmarkEnd w:id="0"/>
-      <w:r>
-        <w:t>Overview</w:t>
-      </w:r>
-    </w:p>
-    <w:p>
-      <w:bookmarkStart w:id="1" w:name="_8ir77k78xce1" w:colFirst="0" w:colLast="0"/>
-      <w:bookmarkEnd w:id="1"/>
       <w:r>
         <w:t>When designing a circuit that is to be eventually turned into a circuit board, it is much more convenient and easier to understand when the design is represented graphically.  For example, for a simple LED circuit with a current limiting resistor, one might have to create the following verbal instructions:</w:t>
       </w:r>
@@ -211,27 +209,14 @@
       <w:r>
         <w:t xml:space="preserve">Figure </w:t>
       </w:r>
-      <w:r>
-        <w:fldChar w:fldCharType="begin"/>
-      </w:r>
-      <w:r>
-        <w:instrText xml:space="preserve"> SEQ Figure \* ARABIC </w:instrText>
-      </w:r>
-      <w:r>
-        <w:fldChar w:fldCharType="separate"/>
-      </w:r>
-      <w:r>
-        <w:rPr>
-          <w:noProof/>
-        </w:rPr>
-        <w:t>1</w:t>
-      </w:r>
-      <w:r>
-        <w:rPr>
-          <w:noProof/>
-        </w:rPr>
-        <w:fldChar w:fldCharType="end"/>
-      </w:r>
+      <w:fldSimple w:instr=" SEQ Figure \* ARABIC ">
+        <w:r>
+          <w:rPr>
+            <w:noProof/>
+          </w:rPr>
+          <w:t>1</w:t>
+        </w:r>
+      </w:fldSimple>
       <w:r>
         <w:rPr>
           <w:noProof/>
@@ -260,7 +245,15 @@
     </w:p>
     <w:p>
       <w:r>
-        <w:t>The following steps will guide you through capturing the schematic for the Blinky circuit shown below.  The steps for capturing the schematic of your own choosing will be similar to the ones outlined below.</w:t>
+        <w:t xml:space="preserve">The following steps will guide you through capturing the schematic for the </w:t>
+      </w:r>
+      <w:proofErr w:type="spellStart"/>
+      <w:r>
+        <w:t>Blinky</w:t>
+      </w:r>
+      <w:proofErr w:type="spellEnd"/>
+      <w:r>
+        <w:t xml:space="preserve"> circuit shown below.  The steps for capturing the schematic of your own choosing will be similar to the ones outlined below.</w:t>
       </w:r>
     </w:p>
     <w:p>
@@ -315,32 +308,19 @@
         <w:pStyle w:val="Caption"/>
         <w:jc w:val="center"/>
       </w:pPr>
-      <w:bookmarkStart w:id="2" w:name="_Ref531350271"/>
+      <w:bookmarkStart w:id="1" w:name="_Ref531350271"/>
       <w:r>
         <w:t xml:space="preserve">Figure </w:t>
       </w:r>
-      <w:r>
-        <w:fldChar w:fldCharType="begin"/>
-      </w:r>
-      <w:r>
-        <w:instrText xml:space="preserve"> SEQ Figure \* ARABIC </w:instrText>
-      </w:r>
-      <w:r>
-        <w:fldChar w:fldCharType="separate"/>
-      </w:r>
-      <w:r>
-        <w:rPr>
-          <w:noProof/>
-        </w:rPr>
-        <w:t>2</w:t>
-      </w:r>
-      <w:r>
-        <w:rPr>
-          <w:noProof/>
-        </w:rPr>
-        <w:fldChar w:fldCharType="end"/>
-      </w:r>
-      <w:bookmarkEnd w:id="2"/>
+      <w:fldSimple w:instr=" SEQ Figure \* ARABIC ">
+        <w:r>
+          <w:rPr>
+            <w:noProof/>
+          </w:rPr>
+          <w:t>2</w:t>
+        </w:r>
+      </w:fldSimple>
+      <w:bookmarkEnd w:id="1"/>
       <w:r>
         <w:rPr>
           <w:noProof/>
@@ -359,7 +339,15 @@
         </w:numPr>
       </w:pPr>
       <w:r>
-        <w:t>On Github site, fork</w:t>
+        <w:t xml:space="preserve">On </w:t>
+      </w:r>
+      <w:proofErr w:type="spellStart"/>
+      <w:r>
+        <w:t>Github</w:t>
+      </w:r>
+      <w:proofErr w:type="spellEnd"/>
+      <w:r>
+        <w:t xml:space="preserve"> site, fork</w:t>
       </w:r>
       <w:r>
         <w:t xml:space="preserve"> </w:t>
@@ -391,7 +379,15 @@
         </w:numPr>
       </w:pPr>
       <w:r>
-        <w:t>Open the Blinky schematic in “EE-Workshop/Lesson 4” folder.</w:t>
+        <w:t xml:space="preserve">Open the </w:t>
+      </w:r>
+      <w:proofErr w:type="spellStart"/>
+      <w:r>
+        <w:t>Blinky</w:t>
+      </w:r>
+      <w:proofErr w:type="spellEnd"/>
+      <w:r>
+        <w:t xml:space="preserve"> schematic in “EE-Workshop/Lesson 4” folder.</w:t>
       </w:r>
     </w:p>
     <w:p>
@@ -403,7 +399,15 @@
         </w:numPr>
       </w:pPr>
       <w:r>
-        <w:t>This will launch the Eagle schematic capture program and load the Blinky schematic.</w:t>
+        <w:t xml:space="preserve">This will launch the Eagle schematic capture program and load the </w:t>
+      </w:r>
+      <w:proofErr w:type="spellStart"/>
+      <w:r>
+        <w:t>Blinky</w:t>
+      </w:r>
+      <w:proofErr w:type="spellEnd"/>
+      <w:r>
+        <w:t xml:space="preserve"> schematic.</w:t>
       </w:r>
     </w:p>
     <w:p>
@@ -455,8 +459,13 @@
         </w:rPr>
       </w:pPr>
       <w:r>
-        <w:t xml:space="preserve">To place a part, click on the “Add Part” icon </w:t>
-      </w:r>
+        <w:t xml:space="preserve">To place a part, click on the “Add Part” </w:t>
+      </w:r>
+      <w:proofErr w:type="gramStart"/>
+      <w:r>
+        <w:t xml:space="preserve">icon </w:t>
+      </w:r>
+      <w:proofErr w:type="gramEnd"/>
       <w:r>
         <w:rPr>
           <w:noProof/>
@@ -798,7 +807,15 @@
         <w:contextualSpacing w:val="0"/>
       </w:pPr>
       <w:r>
-        <w:t>Scroll down to the “rcl” library and click on the small triangle next to it to open it.</w:t>
+        <w:t>Scroll down to the “</w:t>
+      </w:r>
+      <w:proofErr w:type="spellStart"/>
+      <w:r>
+        <w:t>rcl</w:t>
+      </w:r>
+      <w:proofErr w:type="spellEnd"/>
+      <w:r>
+        <w:t>” library and click on the small triangle next to it to open it.</w:t>
       </w:r>
     </w:p>
     <w:p>
@@ -866,7 +883,15 @@
         <w:contextualSpacing w:val="0"/>
       </w:pPr>
       <w:r>
-        <w:t>Place as many instances of the resistor as you need on your schematic by left clicking the mouse at the desired location.  For the Blinky circuit, your schematic should look like the one below.</w:t>
+        <w:t xml:space="preserve">Place as many instances of the resistor as you need on your schematic by left clicking the mouse at the desired location.  For the </w:t>
+      </w:r>
+      <w:proofErr w:type="spellStart"/>
+      <w:r>
+        <w:t>Blinky</w:t>
+      </w:r>
+      <w:proofErr w:type="spellEnd"/>
+      <w:r>
+        <w:t xml:space="preserve"> circuit, your schematic should look like the one below.</w:t>
       </w:r>
       <w:r>
         <w:br/>
@@ -934,7 +959,15 @@
         <w:contextualSpacing w:val="0"/>
       </w:pPr>
       <w:r>
-        <w:t xml:space="preserve">Place the rest of the parts in your schematic following the steps outlined above.  After placing all your parts, in case of the Blinky circuit, your final schematic should look similar to the one in </w:t>
+        <w:t xml:space="preserve">Place the rest of the parts in your schematic following the steps outlined above.  After placing all your parts, in case of the </w:t>
+      </w:r>
+      <w:proofErr w:type="spellStart"/>
+      <w:r>
+        <w:t>Blinky</w:t>
+      </w:r>
+      <w:proofErr w:type="spellEnd"/>
+      <w:r>
+        <w:t xml:space="preserve"> circuit, your final schematic should look similar to the one in </w:t>
       </w:r>
       <w:r>
         <w:fldChar w:fldCharType="begin"/>
@@ -996,8 +1029,13 @@
         </w:rPr>
       </w:pPr>
       <w:r>
-        <w:t xml:space="preserve">In order to change the value of a part in your schematic, you can either choose the “Value…” item from the “Edit” menu, click on the “Value” icon </w:t>
-      </w:r>
+        <w:t xml:space="preserve">In order to change the value of a part in your schematic, you can either choose the “Value…” item from the “Edit” menu, click on the “Value” </w:t>
+      </w:r>
+      <w:proofErr w:type="gramStart"/>
+      <w:r>
+        <w:t xml:space="preserve">icon </w:t>
+      </w:r>
+      <w:proofErr w:type="gramEnd"/>
       <w:r>
         <w:rPr>
           <w:noProof/>
@@ -1764,7 +1802,21 @@
         <w:rPr>
           <w:u w:val="single"/>
         </w:rPr>
-        <w:t>Cross References (Xref)</w:t>
+        <w:t>Cross References (</w:t>
+      </w:r>
+      <w:proofErr w:type="spellStart"/>
+      <w:r>
+        <w:rPr>
+          <w:u w:val="single"/>
+        </w:rPr>
+        <w:t>Xref</w:t>
+      </w:r>
+      <w:proofErr w:type="spellEnd"/>
+      <w:r>
+        <w:rPr>
+          <w:u w:val="single"/>
+        </w:rPr>
+        <w:t>)</w:t>
       </w:r>
     </w:p>
     <w:p>
@@ -1801,8 +1853,13 @@
         <w:t xml:space="preserve">, </w:t>
       </w:r>
       <w:r>
-        <w:t xml:space="preserve">first either select “Label” from the Draw menu or click on the “Label” icon </w:t>
-      </w:r>
+        <w:t xml:space="preserve">first either select “Label” from the Draw menu or click on the “Label” </w:t>
+      </w:r>
+      <w:proofErr w:type="gramStart"/>
+      <w:r>
+        <w:t xml:space="preserve">icon </w:t>
+      </w:r>
+      <w:proofErr w:type="gramEnd"/>
       <w:r>
         <w:rPr>
           <w:noProof/>
@@ -1864,8 +1921,13 @@
       <w:r>
         <w:t>lick on the “</w:t>
       </w:r>
-      <w:r>
-        <w:t>Xref On</w:t>
+      <w:proofErr w:type="spellStart"/>
+      <w:r>
+        <w:t>Xref</w:t>
+      </w:r>
+      <w:proofErr w:type="spellEnd"/>
+      <w:r>
+        <w:t xml:space="preserve"> On</w:t>
       </w:r>
       <w:r>
         <w:t xml:space="preserve">” icon </w:t>
@@ -1975,13 +2037,29 @@
       </w:pPr>
       <w:r>
         <w:lastRenderedPageBreak/>
-        <w:t>Place the Xref at the end of the net as shown in the example below</w:t>
+        <w:t xml:space="preserve">Place the </w:t>
+      </w:r>
+      <w:proofErr w:type="spellStart"/>
+      <w:r>
+        <w:t>Xref</w:t>
+      </w:r>
+      <w:proofErr w:type="spellEnd"/>
+      <w:r>
+        <w:t xml:space="preserve"> at the end of the net as shown in the example below</w:t>
       </w:r>
       <w:r>
         <w:t>.</w:t>
       </w:r>
       <w:r>
-        <w:t xml:space="preserve">  (If you need to rotate the Xref, repeatedly right click on the mouse.)</w:t>
+        <w:t xml:space="preserve">  (If you need to rotate the </w:t>
+      </w:r>
+      <w:proofErr w:type="spellStart"/>
+      <w:r>
+        <w:t>Xref</w:t>
+      </w:r>
+      <w:proofErr w:type="spellEnd"/>
+      <w:r>
+        <w:t>, repeatedly right click on the mouse.)</w:t>
       </w:r>
       <w:r>
         <w:br/>
@@ -2045,7 +2123,15 @@
         <w:t>Right click on</w:t>
       </w:r>
       <w:r>
-        <w:t xml:space="preserve"> the “+” reference point of the Xref just placed and click on “Name” from the dropdown menu</w:t>
+        <w:t xml:space="preserve"> the “+” reference point of the </w:t>
+      </w:r>
+      <w:proofErr w:type="spellStart"/>
+      <w:r>
+        <w:t>Xref</w:t>
+      </w:r>
+      <w:proofErr w:type="spellEnd"/>
+      <w:r>
+        <w:t xml:space="preserve"> just placed and click on “Name” from the dropdown menu</w:t>
       </w:r>
       <w:r>
         <w:t>.  This will open a dialogue window that will allow you to change the net name.  Change it to “TR”</w:t>
@@ -2065,7 +2151,15 @@
         <w:contextualSpacing w:val="0"/>
       </w:pPr>
       <w:r>
-        <w:t>Now the Xref should display “TR” as shown below.</w:t>
+        <w:t xml:space="preserve">Now the </w:t>
+      </w:r>
+      <w:proofErr w:type="spellStart"/>
+      <w:r>
+        <w:t>Xref</w:t>
+      </w:r>
+      <w:proofErr w:type="spellEnd"/>
+      <w:r>
+        <w:t xml:space="preserve"> should display “TR” as shown below.</w:t>
       </w:r>
       <w:r>
         <w:br/>
@@ -2201,7 +2295,15 @@
         <w:contextualSpacing w:val="0"/>
       </w:pPr>
       <w:r>
-        <w:t>Add any other Xref indicated in your design.</w:t>
+        <w:t xml:space="preserve">Add any other </w:t>
+      </w:r>
+      <w:proofErr w:type="spellStart"/>
+      <w:r>
+        <w:t>Xref</w:t>
+      </w:r>
+      <w:proofErr w:type="spellEnd"/>
+      <w:r>
+        <w:t xml:space="preserve"> indicated in your design.</w:t>
       </w:r>
     </w:p>
     <w:p>
@@ -2210,7 +2312,15 @@
       </w:pPr>
       <w:r>
         <w:lastRenderedPageBreak/>
-        <w:t>Your final schematic should look similar to the one for you design.  In the case of the Blinky design, it should look similar to the one given below.</w:t>
+        <w:t xml:space="preserve">Your final schematic should look similar to the one for you design.  In the case of the </w:t>
+      </w:r>
+      <w:proofErr w:type="spellStart"/>
+      <w:r>
+        <w:t>Blinky</w:t>
+      </w:r>
+      <w:proofErr w:type="spellEnd"/>
+      <w:r>
+        <w:t xml:space="preserve"> design, it should look similar to the one given below.</w:t>
       </w:r>
     </w:p>
     <w:p>
@@ -2270,11 +2380,70 @@
         <w:spacing w:after="120"/>
       </w:pPr>
       <w:r>
-        <w:t>Make sure you commit and push your final files to github.</w:t>
-      </w:r>
-    </w:p>
+        <w:t xml:space="preserve">Make sure you commit and push your final files to </w:t>
+      </w:r>
+      <w:proofErr w:type="spellStart"/>
+      <w:r>
+        <w:t>github</w:t>
+      </w:r>
+      <w:proofErr w:type="spellEnd"/>
+      <w:r>
+        <w:t>.</w:t>
+      </w:r>
+    </w:p>
+    <w:p>
+      <w:r>
+        <w:br w:type="page"/>
+      </w:r>
+    </w:p>
+    <w:p>
+      <w:pPr>
+        <w:pStyle w:val="Heading2"/>
+      </w:pPr>
+      <w:r>
+        <w:lastRenderedPageBreak/>
+        <w:t>Appendix – Useful Links</w:t>
+      </w:r>
+    </w:p>
+    <w:p>
+      <w:r>
+        <w:t>Schematic cap</w:t>
+      </w:r>
+      <w:bookmarkStart w:id="2" w:name="_GoBack"/>
+      <w:bookmarkEnd w:id="2"/>
+      <w:r>
+        <w:t>ture in Eagle:</w:t>
+      </w:r>
+    </w:p>
+    <w:p>
+      <w:hyperlink r:id="rId29" w:history="1">
+        <w:r>
+          <w:rPr>
+            <w:rStyle w:val="Hyperlink"/>
+          </w:rPr>
+          <w:t>https://www.youtube.com/watch?v=1AXwjZoyNno</w:t>
+        </w:r>
+      </w:hyperlink>
+    </w:p>
+    <w:p/>
+    <w:p>
+      <w:r>
+        <w:t>Laying out a board in Eagle:</w:t>
+      </w:r>
+    </w:p>
+    <w:p>
+      <w:hyperlink r:id="rId30" w:history="1">
+        <w:r>
+          <w:rPr>
+            <w:rStyle w:val="Hyperlink"/>
+          </w:rPr>
+          <w:t>https://www.youtube.com/watch?v=CCTs0mNXY24</w:t>
+        </w:r>
+      </w:hyperlink>
+    </w:p>
+    <w:p/>
     <w:sectPr>
-      <w:footerReference w:type="default" r:id="rId29"/>
+      <w:footerReference w:type="default" r:id="rId31"/>
       <w:pgSz w:w="12240" w:h="15840"/>
       <w:pgMar w:top="1440" w:right="1440" w:bottom="1440" w:left="1440" w:header="0" w:footer="576" w:gutter="0"/>
       <w:pgNumType w:start="1"/>
@@ -2347,7 +2516,7 @@
           <w:rPr>
             <w:noProof/>
           </w:rPr>
-          <w:t>1</w:t>
+          <w:t>10</w:t>
         </w:r>
         <w:r>
           <w:rPr>
@@ -4399,7 +4568,7 @@
 </file>
 
 <file path=customXml/itemProps1.xml><?xml version="1.0" encoding="utf-8"?>
-<ds:datastoreItem xmlns:ds="http://schemas.openxmlformats.org/officeDocument/2006/customXml" ds:itemID="{1F21ECC0-CBB7-4342-B415-E117146BA339}">
+<ds:datastoreItem xmlns:ds="http://schemas.openxmlformats.org/officeDocument/2006/customXml" ds:itemID="{4D839AFA-9977-468A-BB37-2380448926B0}">
   <ds:schemaRefs>
     <ds:schemaRef ds:uri="http://schemas.openxmlformats.org/officeDocument/2006/bibliography"/>
   </ds:schemaRefs>

</xml_diff>